<commit_message>
documents have been updated numeric dataset and dari dataset have been added
</commit_message>
<xml_diff>
--- a/Sign Language  DataSets/Dictionary_Dari.docx
+++ b/Sign Language  DataSets/Dictionary_Dari.docx
@@ -3105,7 +3105,7 @@
         </w:tabs>
         <w:spacing w:after="0" w:line="240" w:lineRule="auto"/>
         <w:rPr>
-          <w:rFonts w:ascii="Courier New" w:eastAsia="Times New Roman" w:hAnsi="Courier New" w:cs="Courier New" w:hint="cs"/>
+          <w:rFonts w:ascii="Courier New" w:eastAsia="Times New Roman" w:hAnsi="Courier New" w:cs="Courier New"/>
           <w:color w:val="000000"/>
           <w:sz w:val="28"/>
           <w:szCs w:val="28"/>
@@ -3563,7 +3563,6 @@
         </w:rPr>
         <w:t>¿</w:t>
       </w:r>
-      <w:proofErr w:type="spellStart"/>
       <w:r>
         <w:rPr>
           <w:rFonts w:ascii="Courier New" w:eastAsia="Times New Roman" w:hAnsi="Courier New" w:cs="Courier New"/>
@@ -3582,7 +3581,74 @@
         </w:rPr>
         <w:t>dar</w:t>
       </w:r>
-      <w:proofErr w:type="spellEnd"/>
+      <w:bookmarkStart w:id="0" w:name="_GoBack"/>
+      <w:bookmarkEnd w:id="0"/>
+    </w:p>
+    <w:p>
+      <w:pPr>
+        <w:rPr>
+          <w:rFonts w:ascii="Courier New" w:eastAsia="Times New Roman" w:hAnsi="Courier New" w:cs="Courier New"/>
+          <w:color w:val="000000"/>
+          <w:sz w:val="28"/>
+          <w:szCs w:val="28"/>
+        </w:rPr>
+      </w:pPr>
+      <w:r>
+        <w:rPr>
+          <w:rFonts w:ascii="SuttonSignWritingOneD" w:eastAsia="Times New Roman" w:hAnsi="SuttonSignWritingOneD" w:cs="Courier New"/>
+          <w:color w:val="000000"/>
+          <w:sz w:val="28"/>
+          <w:szCs w:val="28"/>
+        </w:rPr>
+        <w:t>𝠃𝥂𝤗</w:t>
+      </w:r>
+      <w:r>
+        <w:rPr>
+          <w:rFonts w:ascii="SuttonSignWritingOneD" w:eastAsia="Times New Roman" w:hAnsi="SuttonSignWritingOneD" w:cs="SuttonSignWritingOneD"/>
+          <w:color w:val="000000"/>
+          <w:sz w:val="28"/>
+          <w:szCs w:val="28"/>
+        </w:rPr>
+        <w:t>񋾡𝣴𝣴񆇡𝤘𝣶񆇡𝤘𝤉񂇓𝤧𝣵</w:t>
+      </w:r>
+      <w:r>
+        <w:rPr>
+          <w:rFonts w:ascii="SuttonSignWritingOneD" w:eastAsia="Times New Roman" w:hAnsi="SuttonSignWritingOneD" w:cs="Courier New"/>
+          <w:color w:val="000000"/>
+          <w:sz w:val="28"/>
+          <w:szCs w:val="28"/>
+        </w:rPr>
+        <w:tab/>
+      </w:r>
+      <w:r>
+        <w:rPr>
+          <w:rFonts w:ascii="Segoe UI" w:hAnsi="Segoe UI" w:cs="Segoe UI"/>
+          <w:color w:val="000000"/>
+          <w:sz w:val="24"/>
+          <w:szCs w:val="24"/>
+        </w:rPr>
+        <w:t>¿</w:t>
+      </w:r>
+      <w:r>
+        <w:rPr>
+          <w:rFonts w:ascii="Courier New" w:eastAsia="Times New Roman" w:hAnsi="Courier New" w:cs="Courier New"/>
+          <w:color w:val="000000"/>
+          <w:sz w:val="28"/>
+          <w:szCs w:val="28"/>
+          <w:rtl/>
+        </w:rPr>
+        <w:t xml:space="preserve"> </w:t>
+      </w:r>
+      <w:r>
+        <w:rPr>
+          <w:rFonts w:ascii="Courier New" w:eastAsia="Times New Roman" w:hAnsi="Courier New" w:cs="Courier New"/>
+          <w:color w:val="000000"/>
+          <w:sz w:val="28"/>
+          <w:szCs w:val="28"/>
+          <w:rtl/>
+        </w:rPr>
+        <w:t>مادر</w:t>
+      </w:r>
     </w:p>
     <w:p>
       <w:pPr>
@@ -3610,16 +3676,7 @@
           <w:color w:val="000000"/>
           <w:sz w:val="28"/>
           <w:szCs w:val="28"/>
-        </w:rPr>
-      </w:pPr>
-    </w:p>
-    <w:p>
-      <w:pPr>
-        <w:rPr>
-          <w:rFonts w:ascii="Courier New" w:eastAsia="Times New Roman" w:hAnsi="Courier New" w:cs="Courier New"/>
-          <w:color w:val="000000"/>
-          <w:sz w:val="28"/>
-          <w:szCs w:val="28"/>
+          <w:rtl/>
         </w:rPr>
       </w:pPr>
       <w:r>
@@ -3660,23 +3717,13 @@
       </w:r>
       <w:r>
         <w:rPr>
-          <w:rFonts w:ascii="Courier New" w:eastAsia="Times New Roman" w:hAnsi="Courier New" w:cs="Courier New"/>
+          <w:rFonts w:ascii="Courier New" w:eastAsia="Times New Roman" w:hAnsi="Courier New" w:cs="Courier New" w:hint="cs"/>
           <w:color w:val="000000"/>
           <w:sz w:val="28"/>
           <w:szCs w:val="28"/>
           <w:rtl/>
         </w:rPr>
-        <w:t xml:space="preserve"> </w:t>
-      </w:r>
-      <w:r>
-        <w:rPr>
-          <w:rFonts w:ascii="Courier New" w:eastAsia="Times New Roman" w:hAnsi="Courier New" w:cs="Courier New"/>
-          <w:color w:val="000000"/>
-          <w:sz w:val="28"/>
-          <w:szCs w:val="28"/>
-          <w:rtl/>
-        </w:rPr>
-        <w:t>مادر</w:t>
+        <w:t>نه نه</w:t>
       </w:r>
     </w:p>
     <w:p>
@@ -3705,7 +3752,6 @@
           <w:color w:val="000000"/>
           <w:sz w:val="28"/>
           <w:szCs w:val="28"/>
-          <w:rtl/>
         </w:rPr>
       </w:pPr>
       <w:r>
@@ -3752,7 +3798,7 @@
           <w:szCs w:val="28"/>
           <w:rtl/>
         </w:rPr>
-        <w:t>نه نه</w:t>
+        <w:t>بوبو</w:t>
       </w:r>
     </w:p>
     <w:p>
@@ -3783,81 +3829,6 @@
           <w:szCs w:val="28"/>
         </w:rPr>
       </w:pPr>
-      <w:r>
-        <w:rPr>
-          <w:rFonts w:ascii="SuttonSignWritingOneD" w:eastAsia="Times New Roman" w:hAnsi="SuttonSignWritingOneD" w:cs="Courier New"/>
-          <w:color w:val="000000"/>
-          <w:sz w:val="28"/>
-          <w:szCs w:val="28"/>
-        </w:rPr>
-        <w:t>𝠃𝥂𝤗</w:t>
-      </w:r>
-      <w:r>
-        <w:rPr>
-          <w:rFonts w:ascii="SuttonSignWritingOneD" w:eastAsia="Times New Roman" w:hAnsi="SuttonSignWritingOneD" w:cs="SuttonSignWritingOneD"/>
-          <w:color w:val="000000"/>
-          <w:sz w:val="28"/>
-          <w:szCs w:val="28"/>
-        </w:rPr>
-        <w:t>񋾡𝣴𝣴񆇡𝤘𝣶񆇡𝤘𝤉񂇓𝤧𝣵</w:t>
-      </w:r>
-      <w:r>
-        <w:rPr>
-          <w:rFonts w:ascii="SuttonSignWritingOneD" w:eastAsia="Times New Roman" w:hAnsi="SuttonSignWritingOneD" w:cs="Courier New"/>
-          <w:color w:val="000000"/>
-          <w:sz w:val="28"/>
-          <w:szCs w:val="28"/>
-        </w:rPr>
-        <w:tab/>
-      </w:r>
-      <w:r>
-        <w:rPr>
-          <w:rFonts w:ascii="Segoe UI" w:hAnsi="Segoe UI" w:cs="Segoe UI"/>
-          <w:color w:val="000000"/>
-          <w:sz w:val="24"/>
-          <w:szCs w:val="24"/>
-        </w:rPr>
-        <w:t>¿</w:t>
-      </w:r>
-      <w:r>
-        <w:rPr>
-          <w:rFonts w:ascii="Courier New" w:eastAsia="Times New Roman" w:hAnsi="Courier New" w:cs="Courier New" w:hint="cs"/>
-          <w:color w:val="000000"/>
-          <w:sz w:val="28"/>
-          <w:szCs w:val="28"/>
-          <w:rtl/>
-        </w:rPr>
-        <w:t>بوبو</w:t>
-      </w:r>
-    </w:p>
-    <w:p>
-      <w:pPr>
-        <w:tabs>
-          <w:tab w:val="left" w:pos="916"/>
-          <w:tab w:val="left" w:pos="1832"/>
-          <w:tab w:val="left" w:pos="2748"/>
-          <w:tab w:val="left" w:pos="3664"/>
-          <w:tab w:val="left" w:pos="4580"/>
-          <w:tab w:val="left" w:pos="5496"/>
-          <w:tab w:val="left" w:pos="6412"/>
-          <w:tab w:val="left" w:pos="7328"/>
-          <w:tab w:val="left" w:pos="8244"/>
-          <w:tab w:val="left" w:pos="9160"/>
-          <w:tab w:val="left" w:pos="10076"/>
-          <w:tab w:val="left" w:pos="10992"/>
-          <w:tab w:val="left" w:pos="11908"/>
-          <w:tab w:val="left" w:pos="12824"/>
-          <w:tab w:val="left" w:pos="13740"/>
-          <w:tab w:val="left" w:pos="14656"/>
-        </w:tabs>
-        <w:spacing w:after="0" w:line="240" w:lineRule="auto"/>
-        <w:rPr>
-          <w:rFonts w:ascii="Courier New" w:eastAsia="Times New Roman" w:hAnsi="Courier New" w:cs="Courier New"/>
-          <w:color w:val="000000"/>
-          <w:sz w:val="28"/>
-          <w:szCs w:val="28"/>
-        </w:rPr>
-      </w:pPr>
     </w:p>
     <w:p>
       <w:pPr>
@@ -3874,8 +3845,6 @@
           <w:szCs w:val="32"/>
         </w:rPr>
       </w:pPr>
-      <w:bookmarkStart w:id="0" w:name="_GoBack"/>
-      <w:bookmarkEnd w:id="0"/>
     </w:p>
     <w:sectPr>
       <w:pgSz w:w="12240" w:h="15840"/>

</xml_diff>